<commit_message>
add index for sort
</commit_message>
<xml_diff>
--- a/楼盘字典-逻辑与呈现逻辑-数据库优化文档.docx
+++ b/楼盘字典-逻辑与呈现逻辑-数据库优化文档.docx
@@ -503,6 +503,11 @@
             <w:tcW w:w="4536" w:type="dxa"/>
           </w:tcPr>
           <w:p>
+            <w:pPr>
+              <w:rPr>
+                <w:rFonts w:hint="eastAsia"/>
+              </w:rPr>
+            </w:pPr>
             <w:r>
               <w:rPr>
                 <w:rFonts w:hint="eastAsia"/>
@@ -517,6 +522,20 @@
                 <w:rFonts w:hint="eastAsia"/>
               </w:rPr>
               <w:t>等字段</w:t>
+            </w:r>
+          </w:p>
+          <w:p>
+            <w:r>
+              <w:t>fy_dictionary_follow</w:t>
+            </w:r>
+            <w:r>
+              <w:rPr>
+                <w:rFonts w:hint="eastAsia"/>
+              </w:rPr>
+              <w:t>增加索引</w:t>
+            </w:r>
+            <w:r>
+              <w:t>room_id</w:t>
             </w:r>
           </w:p>
         </w:tc>
@@ -14497,7 +14516,7 @@
                 <w:b/>
                 <w:noProof/>
               </w:rPr>
-              <w:t>2</w:t>
+              <w:t>14</w:t>
             </w:r>
             <w:r>
               <w:rPr>

</xml_diff>